<commit_message>
Website Guide Password Updated
I accidentally put the wrong password in the guide…it’s fixed now
</commit_message>
<xml_diff>
--- a/tests/RevivalRecordsWebsiteGuide.docx
+++ b/tests/RevivalRecordsWebsiteGuide.docx
@@ -71,14 +71,12 @@
       <w:r>
         <w:t xml:space="preserve">USERNAME: </w:t>
       </w:r>
-      <w:proofErr w:type="spellStart"/>
       <w:r>
         <w:rPr>
           <w:rStyle w:val="Strong"/>
         </w:rPr>
         <w:t>revivalrecords</w:t>
       </w:r>
-      <w:proofErr w:type="spellEnd"/>
     </w:p>
     <w:p>
       <w:pPr>
@@ -96,6 +94,12 @@
           <w:rStyle w:val="Strong"/>
         </w:rPr>
         <w:t>RevivalRecords123</w:t>
+      </w:r>
+      <w:r>
+        <w:rPr>
+          <w:rStyle w:val="Strong"/>
+        </w:rPr>
+        <w:t>!</w:t>
       </w:r>
       <w:bookmarkStart w:id="0" w:name="_GoBack"/>
       <w:bookmarkEnd w:id="0"/>

</xml_diff>